<commit_message>
Tabula Rasa design moving further
</commit_message>
<xml_diff>
--- a/branches/tabulaRasa/docs/awe6 -- thoughts.docx
+++ b/branches/tabulaRasa/docs/awe6 -- thoughts.docx
@@ -16,6 +16,11 @@
       </w:r>
     </w:p>
     <w:p>
+      <w:r>
+        <w:t>Properties</w:t>
+      </w:r>
+    </w:p>
+    <w:p>
       <w:pPr>
         <w:pStyle w:val="ListParagraph"/>
         <w:numPr>
@@ -24,22 +29,617 @@
         </w:numPr>
       </w:pPr>
       <w:r>
-        <w:t xml:space="preserve">Every property has both a setter and a getter. Otherwise it’s </w:t>
-      </w:r>
-      <w:r>
-        <w:t>impossible to override the property.</w:t>
-      </w:r>
-      <w:r>
-        <w:t xml:space="preserve"> Properties which</w:t>
+        <w:t>Every writeable</w:t>
+      </w:r>
+      <w:r>
+        <w:t xml:space="preserve"> (non read-only)</w:t>
+      </w:r>
+      <w:r>
+        <w:t xml:space="preserve"> property has a setter.</w:t>
+      </w:r>
+    </w:p>
+    <w:p>
+      <w:pPr>
+        <w:pStyle w:val="ListParagraph"/>
+        <w:numPr>
+          <w:ilvl w:val="0"/>
+          <w:numId w:val="11"/>
+        </w:numPr>
+      </w:pPr>
+      <w:r>
+        <w:t>Every non-static property has a getter. Non-static</w:t>
+      </w:r>
+      <w:r>
+        <w:t xml:space="preserve"> properties might have their value set outside of the initialization procedure constructor / _init.</w:t>
+      </w:r>
+      <w:r>
+        <w:t xml:space="preserve"> Whenever in doubt as to whether a property is non-static, add a getter.</w:t>
+      </w:r>
+    </w:p>
+    <w:p>
+      <w:r>
+        <w:t>Factory</w:t>
+      </w:r>
+    </w:p>
+    <w:p>
+      <w:pPr>
+        <w:jc w:val="both"/>
+      </w:pPr>
+      <w:r>
+        <w:t xml:space="preserve">The factory is the bootstrapping mechanism or the “entry point” for an awe6 application. </w:t>
+      </w:r>
+      <w:r>
+        <w:t>The purpose of the factory is to</w:t>
+      </w:r>
+      <w:r>
+        <w:t xml:space="preserve"> spawn the kernel which serves as a repository for all other architectural components and to populate the kernel with these components. An awe6 application begins by instantiating a factory and its life cycle is complete when the </w:t>
+      </w:r>
+      <w:r>
+        <w:t xml:space="preserve">spawned </w:t>
+      </w:r>
+      <w:r>
+        <w:t xml:space="preserve">kernel is destroyed. Thus an awe6 application has </w:t>
+      </w:r>
+      <w:r>
+        <w:t>precisely one factory and</w:t>
+      </w:r>
+      <w:r>
+        <w:t xml:space="preserve"> precisely</w:t>
+      </w:r>
+      <w:r>
+        <w:t xml:space="preserve"> one kernel</w:t>
+      </w:r>
+      <w:r>
+        <w:t>.</w:t>
+      </w:r>
+      <w:r>
+        <w:t xml:space="preserve"> The factory is also the place where a number of different </w:t>
+      </w:r>
+      <w:r>
+        <w:t xml:space="preserve">(constant) application </w:t>
+      </w:r>
+      <w:r>
+        <w:t>properties</w:t>
+      </w:r>
+      <w:r>
+        <w:t xml:space="preserve"> are stored</w:t>
+      </w:r>
+      <w:r>
+        <w:t>.</w:t>
+      </w:r>
+      <w:r>
+        <w:t xml:space="preserve"> Dynamic properties are kept in the kernel.</w:t>
+      </w:r>
+    </w:p>
+    <w:p>
+      <w:pPr>
+        <w:jc w:val="both"/>
+      </w:pPr>
+      <w:r>
+        <w:t>The basic duties of a factory are</w:t>
+      </w:r>
+      <w:r>
+        <w:t xml:space="preserve"> given in the following list.</w:t>
+      </w:r>
+    </w:p>
+    <w:p>
+      <w:pPr>
+        <w:pStyle w:val="ListParagraph"/>
+        <w:numPr>
+          <w:ilvl w:val="0"/>
+          <w:numId w:val="1"/>
+        </w:numPr>
+        <w:jc w:val="both"/>
+      </w:pPr>
+      <w:r>
+        <w:t xml:space="preserve">Load </w:t>
+      </w:r>
+      <w:r>
+        <w:t>the a</w:t>
+      </w:r>
+      <w:r>
+        <w:t>pplication configuration</w:t>
+      </w:r>
+      <w:r>
+        <w:t xml:space="preserve"> – from a file, from a website, from something else.</w:t>
+      </w:r>
+    </w:p>
+    <w:p>
+      <w:pPr>
+        <w:pStyle w:val="ListParagraph"/>
+        <w:numPr>
+          <w:ilvl w:val="0"/>
+          <w:numId w:val="1"/>
+        </w:numPr>
+        <w:jc w:val="both"/>
+      </w:pPr>
+      <w:r>
+        <w:t>Initialize the application’s properties – author, application size, resource locations etc.</w:t>
+      </w:r>
+    </w:p>
+    <w:p>
+      <w:pPr>
+        <w:pStyle w:val="ListParagraph"/>
+        <w:numPr>
+          <w:ilvl w:val="0"/>
+          <w:numId w:val="1"/>
+        </w:numPr>
+        <w:jc w:val="both"/>
+      </w:pPr>
+      <w:r>
+        <w:t>Launch the application’s kernel – it serves as a repository for the rest of the architectural components.</w:t>
+      </w:r>
+    </w:p>
+    <w:p>
+      <w:pPr>
+        <w:pStyle w:val="ListParagraph"/>
+        <w:numPr>
+          <w:ilvl w:val="0"/>
+          <w:numId w:val="1"/>
+        </w:numPr>
+        <w:jc w:val="both"/>
+      </w:pPr>
+      <w:r>
+        <w:t>Populate the awe6 application’s kernel with the rest of the architectural components</w:t>
+      </w:r>
+      <w:r>
+        <w:t xml:space="preserve"> by injection</w:t>
+      </w:r>
+      <w:r>
+        <w:t>.</w:t>
+      </w:r>
+    </w:p>
+    <w:p>
+      <w:pPr>
+        <w:jc w:val="both"/>
+      </w:pPr>
+      <w:r>
+        <w:t>The order is significant.</w:t>
+      </w:r>
+      <w:r>
+        <w:t xml:space="preserve"> A custom factory might perform more than that, but the above steps are necessary.</w:t>
+      </w:r>
+      <w:r>
+        <w:t xml:space="preserve"> The factory is responsible </w:t>
+      </w:r>
+      <w:r>
+        <w:t xml:space="preserve">only for creating the architectural components. The kernel is </w:t>
+      </w:r>
+      <w:r>
+        <w:t xml:space="preserve">then </w:t>
+      </w:r>
+      <w:r>
+        <w:t>responsible for</w:t>
+      </w:r>
+      <w:r>
+        <w:t xml:space="preserve"> beginning and</w:t>
+      </w:r>
+      <w:r>
+        <w:t xml:space="preserve"> managing their life</w:t>
       </w:r>
       <w:r>
         <w:t xml:space="preserve"> </w:t>
       </w:r>
       <w:r>
-        <w:t>aren’t gettable / settable</w:t>
-      </w:r>
-      <w:r>
-        <w:t xml:space="preserve"> should throw an exception in the respective getter/setter</w:t>
+        <w:t>cycle.</w:t>
+      </w:r>
+    </w:p>
+    <w:p>
+      <w:pPr>
+        <w:jc w:val="both"/>
+      </w:pPr>
+      <w:r>
+        <w:t>Properties:</w:t>
+      </w:r>
+    </w:p>
+    <w:p>
+      <w:pPr>
+        <w:pStyle w:val="ListParagraph"/>
+        <w:numPr>
+          <w:ilvl w:val="0"/>
+          <w:numId w:val="2"/>
+        </w:numPr>
+        <w:jc w:val="both"/>
+      </w:pPr>
+      <w:r>
+        <w:t>application’s name</w:t>
+      </w:r>
+    </w:p>
+    <w:p>
+      <w:pPr>
+        <w:pStyle w:val="ListParagraph"/>
+        <w:numPr>
+          <w:ilvl w:val="0"/>
+          <w:numId w:val="2"/>
+        </w:numPr>
+        <w:jc w:val="both"/>
+      </w:pPr>
+      <w:r>
+        <w:t xml:space="preserve">application’s </w:t>
+      </w:r>
+      <w:r>
+        <w:t>developer (company, for people see credits)</w:t>
+      </w:r>
+    </w:p>
+    <w:p>
+      <w:pPr>
+        <w:pStyle w:val="ListParagraph"/>
+        <w:numPr>
+          <w:ilvl w:val="0"/>
+          <w:numId w:val="2"/>
+        </w:numPr>
+        <w:jc w:val="both"/>
+      </w:pPr>
+      <w:r>
+        <w:t>application’s publisher</w:t>
+      </w:r>
+    </w:p>
+    <w:p>
+      <w:pPr>
+        <w:pStyle w:val="ListParagraph"/>
+        <w:numPr>
+          <w:ilvl w:val="0"/>
+          <w:numId w:val="2"/>
+        </w:numPr>
+        <w:jc w:val="both"/>
+      </w:pPr>
+      <w:r>
+        <w:t>application’s version</w:t>
+      </w:r>
+      <w:r>
+        <w:t xml:space="preserve"> (major, middle, minor, status designator alpha/beta…)</w:t>
+      </w:r>
+    </w:p>
+    <w:p>
+      <w:pPr>
+        <w:pStyle w:val="ListParagraph"/>
+        <w:numPr>
+          <w:ilvl w:val="0"/>
+          <w:numId w:val="2"/>
+        </w:numPr>
+        <w:jc w:val="both"/>
+      </w:pPr>
+      <w:r>
+        <w:t>application’s description short</w:t>
+      </w:r>
+    </w:p>
+    <w:p>
+      <w:pPr>
+        <w:pStyle w:val="ListParagraph"/>
+        <w:numPr>
+          <w:ilvl w:val="0"/>
+          <w:numId w:val="2"/>
+        </w:numPr>
+        <w:jc w:val="both"/>
+      </w:pPr>
+      <w:r>
+        <w:t>application’s description long</w:t>
+      </w:r>
+    </w:p>
+    <w:p>
+      <w:pPr>
+        <w:pStyle w:val="ListParagraph"/>
+        <w:numPr>
+          <w:ilvl w:val="0"/>
+          <w:numId w:val="2"/>
+        </w:numPr>
+        <w:jc w:val="both"/>
+      </w:pPr>
+      <w:r>
+        <w:t>application’s credits – format is Array&lt;Array&lt;Pair&lt;Person, Duty&gt;&gt;&gt;</w:t>
+      </w:r>
+    </w:p>
+    <w:p>
+      <w:pPr>
+        <w:pStyle w:val="ListParagraph"/>
+        <w:numPr>
+          <w:ilvl w:val="0"/>
+          <w:numId w:val="2"/>
+        </w:numPr>
+        <w:jc w:val="both"/>
+      </w:pPr>
+      <w:r>
+        <w:t>application’s background color</w:t>
+      </w:r>
+      <w:r>
+        <w:t xml:space="preserve"> – Int</w:t>
+      </w:r>
+    </w:p>
+    <w:p>
+      <w:pPr>
+        <w:pStyle w:val="ListParagraph"/>
+        <w:numPr>
+          <w:ilvl w:val="0"/>
+          <w:numId w:val="2"/>
+        </w:numPr>
+        <w:jc w:val="both"/>
+      </w:pPr>
+      <w:r>
+        <w:lastRenderedPageBreak/>
+        <w:t>application’s encryption data (unknown type</w:t>
+      </w:r>
+      <w:r>
+        <w:t>, Dynamic</w:t>
+      </w:r>
+      <w:r>
+        <w:t>)</w:t>
+      </w:r>
+    </w:p>
+    <w:p>
+      <w:pPr>
+        <w:pStyle w:val="ListParagraph"/>
+        <w:numPr>
+          <w:ilvl w:val="0"/>
+          <w:numId w:val="2"/>
+        </w:numPr>
+        <w:jc w:val="both"/>
+      </w:pPr>
+      <w:r>
+        <w:t>supports resizing</w:t>
+      </w:r>
+      <w:r>
+        <w:t xml:space="preserve"> – does the application support dynamic resizing, e.g. by the mouse</w:t>
+      </w:r>
+    </w:p>
+    <w:p>
+      <w:pPr>
+        <w:pStyle w:val="ListParagraph"/>
+        <w:numPr>
+          <w:ilvl w:val="0"/>
+          <w:numId w:val="2"/>
+        </w:numPr>
+        <w:jc w:val="both"/>
+      </w:pPr>
+      <w:r>
+        <w:t>supports fullscreen</w:t>
+      </w:r>
+      <w:r>
+        <w:t xml:space="preserve"> / windowed</w:t>
+      </w:r>
+    </w:p>
+    <w:p>
+      <w:pPr>
+        <w:pStyle w:val="ListParagraph"/>
+        <w:numPr>
+          <w:ilvl w:val="0"/>
+          <w:numId w:val="2"/>
+        </w:numPr>
+        <w:jc w:val="both"/>
+      </w:pPr>
+      <w:r>
+        <w:t>application’s default mode (fullscreen / windowed)</w:t>
+      </w:r>
+    </w:p>
+    <w:p>
+      <w:pPr>
+        <w:pStyle w:val="ListParagraph"/>
+        <w:numPr>
+          <w:ilvl w:val="0"/>
+          <w:numId w:val="2"/>
+        </w:numPr>
+        <w:jc w:val="both"/>
+      </w:pPr>
+      <w:r>
+        <w:t>application’s default resolution</w:t>
+      </w:r>
+    </w:p>
+    <w:p>
+      <w:pPr>
+        <w:pStyle w:val="ListParagraph"/>
+        <w:numPr>
+          <w:ilvl w:val="0"/>
+          <w:numId w:val="2"/>
+        </w:numPr>
+        <w:jc w:val="both"/>
+      </w:pPr>
+      <w:r>
+        <w:t>application’s default bpp</w:t>
+      </w:r>
+    </w:p>
+    <w:p>
+      <w:pPr>
+        <w:pStyle w:val="ListParagraph"/>
+        <w:numPr>
+          <w:ilvl w:val="0"/>
+          <w:numId w:val="2"/>
+        </w:numPr>
+        <w:jc w:val="both"/>
+      </w:pPr>
+      <w:r>
+        <w:t>supported resolutions</w:t>
+      </w:r>
+    </w:p>
+    <w:p>
+      <w:pPr>
+        <w:pStyle w:val="ListParagraph"/>
+        <w:numPr>
+          <w:ilvl w:val="0"/>
+          <w:numId w:val="2"/>
+        </w:numPr>
+        <w:jc w:val="both"/>
+      </w:pPr>
+      <w:r>
+        <w:t>supported bit depths</w:t>
+      </w:r>
+    </w:p>
+    <w:p>
+      <w:pPr>
+        <w:pStyle w:val="ListParagraph"/>
+        <w:numPr>
+          <w:ilvl w:val="0"/>
+          <w:numId w:val="2"/>
+        </w:numPr>
+        <w:jc w:val="both"/>
+      </w:pPr>
+      <w:r>
+        <w:t>supports frame rate capping</w:t>
+      </w:r>
+    </w:p>
+    <w:p>
+      <w:pPr>
+        <w:pStyle w:val="ListParagraph"/>
+        <w:numPr>
+          <w:ilvl w:val="0"/>
+          <w:numId w:val="2"/>
+        </w:numPr>
+        <w:jc w:val="both"/>
+      </w:pPr>
+      <w:r>
+        <w:t>appl</w:t>
+      </w:r>
+      <w:r>
+        <w:t xml:space="preserve">ication’s </w:t>
+      </w:r>
+      <w:r>
+        <w:t>ideal</w:t>
+      </w:r>
+      <w:r>
+        <w:t xml:space="preserve"> frame rate.</w:t>
+      </w:r>
+    </w:p>
+    <w:p>
+      <w:pPr>
+        <w:pStyle w:val="ListParagraph"/>
+        <w:numPr>
+          <w:ilvl w:val="0"/>
+          <w:numId w:val="2"/>
+        </w:numPr>
+        <w:jc w:val="both"/>
+      </w:pPr>
+      <w:r>
+        <w:t>a</w:t>
+      </w:r>
+      <w:r>
+        <w:t>pplication’s default screen type</w:t>
+      </w:r>
+    </w:p>
+    <w:p>
+      <w:pPr>
+        <w:pStyle w:val="ListParagraph"/>
+        <w:numPr>
+          <w:ilvl w:val="0"/>
+          <w:numId w:val="2"/>
+        </w:numPr>
+        <w:jc w:val="both"/>
+      </w:pPr>
+      <w:r>
+        <w:t>application’s config</w:t>
+      </w:r>
+      <w:r>
+        <w:t xml:space="preserve"> – the configuration is in JSON format allowing easier access to properties like myFactory.config.foo.boo.screenX.</w:t>
+      </w:r>
+    </w:p>
+    <w:p>
+      <w:pPr>
+        <w:pStyle w:val="ListParagraph"/>
+        <w:numPr>
+          <w:ilvl w:val="0"/>
+          <w:numId w:val="2"/>
+        </w:numPr>
+        <w:jc w:val="both"/>
+      </w:pPr>
+      <w:r>
+        <w:t>…</w:t>
+      </w:r>
+    </w:p>
+    <w:p>
+      <w:pPr>
+        <w:pStyle w:val="ListParagraph"/>
+        <w:numPr>
+          <w:ilvl w:val="0"/>
+          <w:numId w:val="2"/>
+        </w:numPr>
+        <w:jc w:val="both"/>
+      </w:pPr>
+      <w:r>
+        <w:t>application’s kernel</w:t>
+      </w:r>
+    </w:p>
+    <w:p>
+      <w:pPr>
+        <w:jc w:val="both"/>
+      </w:pPr>
+      <w:r>
+        <w:t>Functions:</w:t>
+      </w:r>
+    </w:p>
+    <w:p>
+      <w:pPr>
+        <w:pStyle w:val="ListParagraph"/>
+        <w:numPr>
+          <w:ilvl w:val="0"/>
+          <w:numId w:val="4"/>
+        </w:numPr>
+        <w:jc w:val="both"/>
+      </w:pPr>
+      <w:r>
+        <w:t>createAssetManager</w:t>
+      </w:r>
+    </w:p>
+    <w:p>
+      <w:pPr>
+        <w:pStyle w:val="ListParagraph"/>
+        <w:numPr>
+          <w:ilvl w:val="0"/>
+          <w:numId w:val="4"/>
+        </w:numPr>
+        <w:jc w:val="both"/>
+      </w:pPr>
+      <w:r>
+        <w:t>createInputManager</w:t>
+      </w:r>
+    </w:p>
+    <w:p>
+      <w:pPr>
+        <w:pStyle w:val="ListParagraph"/>
+        <w:numPr>
+          <w:ilvl w:val="0"/>
+          <w:numId w:val="4"/>
+        </w:numPr>
+        <w:jc w:val="both"/>
+      </w:pPr>
+      <w:r>
+        <w:t>createAudioManager</w:t>
+      </w:r>
+    </w:p>
+    <w:p>
+      <w:pPr>
+        <w:pStyle w:val="ListParagraph"/>
+        <w:numPr>
+          <w:ilvl w:val="0"/>
+          <w:numId w:val="4"/>
+        </w:numPr>
+        <w:jc w:val="both"/>
+      </w:pPr>
+      <w:r>
+        <w:t>createSceneManager</w:t>
+      </w:r>
+    </w:p>
+    <w:p>
+      <w:pPr>
+        <w:pStyle w:val="ListParagraph"/>
+        <w:numPr>
+          <w:ilvl w:val="0"/>
+          <w:numId w:val="4"/>
+        </w:numPr>
+        <w:jc w:val="both"/>
+      </w:pPr>
+      <w:r>
+        <w:t>…</w:t>
+      </w:r>
+    </w:p>
+    <w:p>
+      <w:pPr>
+        <w:jc w:val="both"/>
+      </w:pPr>
+      <w:r>
+        <w:t xml:space="preserve">No two awe6 applications are the same and therefore </w:t>
+      </w:r>
+      <w:r>
+        <w:t>will require specific factories.</w:t>
+      </w:r>
+      <w:r>
+        <w:t xml:space="preserve"> The library should provide meaningful ready-to-use factories that should ease the development greatly</w:t>
       </w:r>
       <w:r>
         <w:t>.</w:t>
@@ -50,176 +650,493 @@
         <w:pStyle w:val="Heading1"/>
       </w:pPr>
       <w:r>
-        <w:t>Factory</w:t>
-      </w:r>
-    </w:p>
-    <w:p>
-      <w:pPr>
-        <w:jc w:val="both"/>
-      </w:pPr>
-      <w:r>
-        <w:t xml:space="preserve">The factory is the bootstrapping mechanism or the “entry point” for an awe6 application. </w:t>
-      </w:r>
-      <w:r>
-        <w:t>The purpose of the factory is to</w:t>
-      </w:r>
-      <w:r>
-        <w:t xml:space="preserve"> spawn the kernel which serves as a repository for all other architectural components and to populate the kernel with these components. An awe6 application begins by instantiating a factory and its life cycle is complete when the </w:t>
-      </w:r>
-      <w:r>
-        <w:t xml:space="preserve">spawned </w:t>
-      </w:r>
-      <w:r>
-        <w:t xml:space="preserve">kernel is destroyed. Thus an awe6 application has </w:t>
-      </w:r>
-      <w:r>
-        <w:t>precisely one factory and</w:t>
-      </w:r>
-      <w:r>
-        <w:t xml:space="preserve"> precisely</w:t>
-      </w:r>
-      <w:r>
-        <w:t xml:space="preserve"> one kernel</w:t>
+        <w:t>Kernel</w:t>
+      </w:r>
+    </w:p>
+    <w:p>
+      <w:pPr>
+        <w:jc w:val="both"/>
+      </w:pPr>
+      <w:r>
+        <w:t>The kernel of an awe6 application is responsible for the storage and management of all other architectural components except the factory.</w:t>
+      </w:r>
+    </w:p>
+    <w:p>
+      <w:pPr>
+        <w:jc w:val="both"/>
+      </w:pPr>
+      <w:r>
+        <w:t xml:space="preserve">The kernel is a tree of IKernelProcess instances. The root </w:t>
+      </w:r>
+      <w:r>
+        <w:t xml:space="preserve">process </w:t>
+      </w:r>
+      <w:r>
+        <w:t>is the kernel itself.</w:t>
+      </w:r>
+      <w:r>
+        <w:t xml:space="preserve"> The kernel is also viewable – the view is the main game view.</w:t>
+      </w:r>
+      <w:r>
+        <w:t xml:space="preserve"> All arc</w:t>
+      </w:r>
+      <w:r>
+        <w:t xml:space="preserve">hitectural components (owned) by the kernel are also processes. When a process is removed from the process tree all of its children are removed as well. </w:t>
+      </w:r>
+      <w:r>
+        <w:t>A process is removed when its life cycle is complete or it’s explicitly disposed.</w:t>
+      </w:r>
+      <w:r>
+        <w:t xml:space="preserve"> </w:t>
+      </w:r>
+      <w:r>
+        <w:t xml:space="preserve">The kernel is also an IView standing for the game’s screen and each added process which is also a view should be added to the view of the </w:t>
+      </w:r>
+    </w:p>
+    <w:p>
+      <w:pPr>
+        <w:jc w:val="both"/>
+      </w:pPr>
+      <w:r>
+        <w:t>Properties:</w:t>
+      </w:r>
+    </w:p>
+    <w:p>
+      <w:pPr>
+        <w:pStyle w:val="ListParagraph"/>
+        <w:numPr>
+          <w:ilvl w:val="0"/>
+          <w:numId w:val="9"/>
+        </w:numPr>
+        <w:jc w:val="both"/>
+      </w:pPr>
+      <w:r>
+        <w:t>factory</w:t>
+      </w:r>
+    </w:p>
+    <w:p>
+      <w:pPr>
+        <w:pStyle w:val="ListParagraph"/>
+        <w:numPr>
+          <w:ilvl w:val="0"/>
+          <w:numId w:val="8"/>
+        </w:numPr>
+        <w:jc w:val="both"/>
+      </w:pPr>
+      <w:r>
+        <w:t>assetManager</w:t>
+      </w:r>
+    </w:p>
+    <w:p>
+      <w:pPr>
+        <w:pStyle w:val="ListParagraph"/>
+        <w:numPr>
+          <w:ilvl w:val="0"/>
+          <w:numId w:val="8"/>
+        </w:numPr>
+        <w:jc w:val="both"/>
+      </w:pPr>
+      <w:r>
+        <w:lastRenderedPageBreak/>
+        <w:t>inputManager</w:t>
+      </w:r>
+    </w:p>
+    <w:p>
+      <w:pPr>
+        <w:pStyle w:val="ListParagraph"/>
+        <w:numPr>
+          <w:ilvl w:val="0"/>
+          <w:numId w:val="8"/>
+        </w:numPr>
+        <w:jc w:val="both"/>
+      </w:pPr>
+      <w:r>
+        <w:t>soundManager</w:t>
+      </w:r>
+    </w:p>
+    <w:p>
+      <w:pPr>
+        <w:pStyle w:val="ListParagraph"/>
+        <w:numPr>
+          <w:ilvl w:val="0"/>
+          <w:numId w:val="8"/>
+        </w:numPr>
+        <w:jc w:val="both"/>
+      </w:pPr>
+      <w:r>
+        <w:t>sceneManager</w:t>
+      </w:r>
+    </w:p>
+    <w:p>
+      <w:pPr>
+        <w:pStyle w:val="ListParagraph"/>
+        <w:numPr>
+          <w:ilvl w:val="0"/>
+          <w:numId w:val="8"/>
+        </w:numPr>
+        <w:jc w:val="both"/>
+      </w:pPr>
+      <w:r>
+        <w:t>overlay</w:t>
+      </w:r>
+    </w:p>
+    <w:p>
+      <w:pPr>
+        <w:pStyle w:val="ListParagraph"/>
+        <w:numPr>
+          <w:ilvl w:val="0"/>
+          <w:numId w:val="8"/>
+        </w:numPr>
+        <w:jc w:val="both"/>
+      </w:pPr>
+      <w:r>
+        <w:t>application’s current size – this is the current size of the game</w:t>
+      </w:r>
+    </w:p>
+    <w:p>
+      <w:pPr>
+        <w:pStyle w:val="ListParagraph"/>
+        <w:numPr>
+          <w:ilvl w:val="0"/>
+          <w:numId w:val="8"/>
+        </w:numPr>
+        <w:jc w:val="both"/>
+      </w:pPr>
+      <w:r>
+        <w:t>application’s window size</w:t>
+      </w:r>
+      <w:r>
+        <w:t xml:space="preserve"> – this is th</w:t>
+      </w:r>
+      <w:r>
+        <w:t>e total area of the application</w:t>
+      </w:r>
+    </w:p>
+    <w:p>
+      <w:pPr>
+        <w:pStyle w:val="ListParagraph"/>
+        <w:numPr>
+          <w:ilvl w:val="0"/>
+          <w:numId w:val="8"/>
+        </w:numPr>
+        <w:jc w:val="both"/>
+      </w:pPr>
+      <w:r>
+        <w:t>application’s current bpp</w:t>
+      </w:r>
+    </w:p>
+    <w:p>
+      <w:pPr>
+        <w:pStyle w:val="ListParagraph"/>
+        <w:numPr>
+          <w:ilvl w:val="0"/>
+          <w:numId w:val="8"/>
+        </w:numPr>
+        <w:jc w:val="both"/>
+      </w:pPr>
+      <w:r>
+        <w:t>application’s current framerate</w:t>
+      </w:r>
+    </w:p>
+    <w:p>
+      <w:pPr>
+        <w:pStyle w:val="ListParagraph"/>
+        <w:numPr>
+          <w:ilvl w:val="0"/>
+          <w:numId w:val="8"/>
+        </w:numPr>
+        <w:jc w:val="both"/>
+      </w:pPr>
+      <w:r>
+        <w:t>application’s current memory usage</w:t>
+      </w:r>
+    </w:p>
+    <w:p>
+      <w:pPr>
+        <w:pStyle w:val="ListParagraph"/>
+        <w:numPr>
+          <w:ilvl w:val="0"/>
+          <w:numId w:val="8"/>
+        </w:numPr>
+        <w:jc w:val="both"/>
+      </w:pPr>
+      <w:r>
+        <w:t xml:space="preserve">application’s </w:t>
+      </w:r>
+      <w:r>
+        <w:t xml:space="preserve">screen </w:t>
+      </w:r>
+      <w:r>
+        <w:t>fitting mode</w:t>
+      </w:r>
+    </w:p>
+    <w:p>
+      <w:pPr>
+        <w:pStyle w:val="ListParagraph"/>
+        <w:numPr>
+          <w:ilvl w:val="0"/>
+          <w:numId w:val="8"/>
+        </w:numPr>
+        <w:jc w:val="both"/>
+      </w:pPr>
+      <w:r>
+        <w:t>fullscreen – is the applicati</w:t>
+      </w:r>
+      <w:r>
+        <w:t>on currently in fullscreen mode</w:t>
+      </w:r>
+    </w:p>
+    <w:p>
+      <w:pPr>
+        <w:pStyle w:val="Heading2"/>
+      </w:pPr>
+      <w:r>
+        <w:t>Kernel p</w:t>
+      </w:r>
+      <w:r>
+        <w:t>rocess</w:t>
+      </w:r>
+    </w:p>
+    <w:p>
+      <w:pPr>
+        <w:jc w:val="both"/>
+      </w:pPr>
+      <w:r>
+        <w:t xml:space="preserve">A </w:t>
+      </w:r>
+      <w:r>
+        <w:t xml:space="preserve">kernel </w:t>
+      </w:r>
+      <w:r>
+        <w:t>proces</w:t>
+      </w:r>
+      <w:r>
+        <w:t>s</w:t>
+      </w:r>
+      <w:r>
+        <w:t xml:space="preserve"> is </w:t>
+      </w:r>
+      <w:r>
+        <w:t>something that has a life cycle</w:t>
+      </w:r>
+      <w:r>
+        <w:t xml:space="preserve"> and lives inside the kernel</w:t>
+      </w:r>
+      <w:r>
+        <w:t xml:space="preserve">. The activities of the </w:t>
+      </w:r>
+      <w:r>
+        <w:t xml:space="preserve">kernel </w:t>
+      </w:r>
+      <w:r>
+        <w:t xml:space="preserve">process could be influenced by many factors – </w:t>
+      </w:r>
+      <w:r>
+        <w:t xml:space="preserve">mainly </w:t>
+      </w:r>
+      <w:r>
+        <w:t>time, input,</w:t>
+      </w:r>
+      <w:r>
+        <w:t xml:space="preserve"> state of other processes,</w:t>
+      </w:r>
+      <w:r>
+        <w:t xml:space="preserve"> </w:t>
+      </w:r>
+      <w:r>
+        <w:t>networking and randomness.</w:t>
+      </w:r>
+      <w:r>
+        <w:t xml:space="preserve"> </w:t>
+      </w:r>
+      <w:r>
+        <w:t xml:space="preserve">All architectural components stored and managed by the kernel are </w:t>
+      </w:r>
+      <w:r>
+        <w:t xml:space="preserve">kernel </w:t>
+      </w:r>
+      <w:r>
+        <w:t>processes</w:t>
       </w:r>
       <w:r>
         <w:t>.</w:t>
       </w:r>
       <w:r>
-        <w:t xml:space="preserve"> The factory is also the place where a number of different </w:t>
-      </w:r>
-      <w:r>
-        <w:t xml:space="preserve">(constant) application </w:t>
-      </w:r>
-      <w:r>
-        <w:t>properties</w:t>
-      </w:r>
-      <w:r>
-        <w:t xml:space="preserve"> are stored</w:t>
+        <w:t xml:space="preserve"> Every kernel process has a process id and a parent. </w:t>
+      </w:r>
+      <w:r>
+        <w:t xml:space="preserve">If the kernel process is displayable it should implement IViewable. </w:t>
+      </w:r>
+      <w:r>
+        <w:t xml:space="preserve"> If the kernel process has a view, the view is added to the view of the first displayable kernel process in the parent chain up to root.</w:t>
+      </w:r>
+      <w:r>
+        <w:t xml:space="preserve"> When the process is rem</w:t>
+      </w:r>
+      <w:r>
+        <w:t>oved from the process tree, all of its children are removed and disposed of as well. Upon removal, the view of the process is also removed from the view tree.</w:t>
+      </w:r>
+    </w:p>
+    <w:p>
+      <w:pPr>
+        <w:jc w:val="both"/>
+      </w:pPr>
+      <w:r>
+        <w:t>Properties</w:t>
+      </w:r>
+      <w:r>
+        <w:t>:</w:t>
+      </w:r>
+    </w:p>
+    <w:p>
+      <w:pPr>
+        <w:pStyle w:val="ListParagraph"/>
+        <w:numPr>
+          <w:ilvl w:val="0"/>
+          <w:numId w:val="7"/>
+        </w:numPr>
+        <w:jc w:val="both"/>
+      </w:pPr>
+      <w:r>
+        <w:t>parent – the parent process of this kernel process. This should be set by the kernel.</w:t>
+      </w:r>
+    </w:p>
+    <w:p>
+      <w:pPr>
+        <w:pStyle w:val="ListParagraph"/>
+        <w:numPr>
+          <w:ilvl w:val="0"/>
+          <w:numId w:val="7"/>
+        </w:numPr>
+        <w:jc w:val="both"/>
+      </w:pPr>
+      <w:r>
+        <w:t>Complete – whether the life cycle of this process has ended.</w:t>
+      </w:r>
+    </w:p>
+    <w:p>
+      <w:pPr>
+        <w:pStyle w:val="ListParagraph"/>
+        <w:numPr>
+          <w:ilvl w:val="0"/>
+          <w:numId w:val="7"/>
+        </w:numPr>
+        <w:jc w:val="both"/>
+      </w:pPr>
+      <w:r>
+        <w:t>a</w:t>
+      </w:r>
+      <w:r>
+        <w:t>ge</w:t>
+      </w:r>
+      <w:r>
+        <w:t xml:space="preserve"> – the length of this process’ life cycle in seconds</w:t>
+      </w:r>
+    </w:p>
+    <w:p>
+      <w:pPr>
+        <w:jc w:val="both"/>
+      </w:pPr>
+      <w:r>
+        <w:t>Functions:</w:t>
+      </w:r>
+    </w:p>
+    <w:p>
+      <w:pPr>
+        <w:pStyle w:val="ListParagraph"/>
+        <w:numPr>
+          <w:ilvl w:val="0"/>
+          <w:numId w:val="6"/>
+        </w:numPr>
+        <w:jc w:val="both"/>
+      </w:pPr>
+      <w:r>
+        <w:t>update( timeDelta ) –</w:t>
+      </w:r>
+      <w:r>
+        <w:t xml:space="preserve"> notifies the process that the specified amount of time has elapsed since the</w:t>
+      </w:r>
+      <w:r>
+        <w:t xml:space="preserve"> last update</w:t>
+      </w:r>
+      <w:r>
+        <w:t>. If the life cycle of the process is complete after this update or was complete, the method should return false</w:t>
       </w:r>
       <w:r>
         <w:t>.</w:t>
       </w:r>
-      <w:r>
-        <w:t xml:space="preserve"> Dynamic properties are kept in the kernel.</w:t>
-      </w:r>
-    </w:p>
-    <w:p>
-      <w:pPr>
-        <w:jc w:val="both"/>
-      </w:pPr>
-      <w:r>
-        <w:t>The basic duties of a factory are</w:t>
-      </w:r>
-      <w:r>
-        <w:t xml:space="preserve"> given in the following list.</w:t>
-      </w:r>
-    </w:p>
-    <w:p>
-      <w:pPr>
-        <w:pStyle w:val="ListParagraph"/>
-        <w:numPr>
-          <w:ilvl w:val="0"/>
-          <w:numId w:val="1"/>
-        </w:numPr>
-        <w:jc w:val="both"/>
-      </w:pPr>
-      <w:r>
-        <w:t xml:space="preserve">Load </w:t>
-      </w:r>
-      <w:r>
-        <w:t>the a</w:t>
-      </w:r>
-      <w:r>
-        <w:t>pplication configuration</w:t>
-      </w:r>
-      <w:r>
-        <w:t xml:space="preserve"> – from a file, from a website, from something else.</w:t>
-      </w:r>
-    </w:p>
-    <w:p>
-      <w:pPr>
-        <w:pStyle w:val="ListParagraph"/>
-        <w:numPr>
-          <w:ilvl w:val="0"/>
-          <w:numId w:val="1"/>
-        </w:numPr>
-        <w:jc w:val="both"/>
-      </w:pPr>
-      <w:r>
-        <w:t>Initialize the application’s properties – author, application size, resource locations etc.</w:t>
-      </w:r>
-    </w:p>
-    <w:p>
-      <w:pPr>
-        <w:pStyle w:val="ListParagraph"/>
-        <w:numPr>
-          <w:ilvl w:val="0"/>
-          <w:numId w:val="1"/>
-        </w:numPr>
-        <w:jc w:val="both"/>
-      </w:pPr>
-      <w:r>
-        <w:t>Launch the application’s kernel – it serves as a repository for the rest of the architectural components.</w:t>
-      </w:r>
-    </w:p>
-    <w:p>
-      <w:pPr>
-        <w:pStyle w:val="ListParagraph"/>
-        <w:numPr>
-          <w:ilvl w:val="0"/>
-          <w:numId w:val="1"/>
-        </w:numPr>
-        <w:jc w:val="both"/>
-      </w:pPr>
-      <w:r>
-        <w:t>Populate the awe6 application’s kernel with the rest of the architectural components</w:t>
-      </w:r>
-      <w:r>
-        <w:t xml:space="preserve"> by injection</w:t>
-      </w:r>
-      <w:r>
-        <w:t>.</w:t>
-      </w:r>
-    </w:p>
-    <w:p>
-      <w:pPr>
-        <w:jc w:val="both"/>
-      </w:pPr>
-      <w:r>
-        <w:t>The order is significant.</w:t>
-      </w:r>
-      <w:r>
-        <w:t xml:space="preserve"> A custom factory might perform more than that, but the above steps are necessary.</w:t>
-      </w:r>
-      <w:r>
-        <w:t xml:space="preserve"> The factory is responsible </w:t>
-      </w:r>
-      <w:r>
-        <w:t xml:space="preserve">only for creating the architectural components. The kernel is </w:t>
-      </w:r>
-      <w:r>
-        <w:t xml:space="preserve">then </w:t>
-      </w:r>
-      <w:r>
-        <w:t>responsible for</w:t>
-      </w:r>
-      <w:r>
-        <w:t xml:space="preserve"> beginning and</w:t>
-      </w:r>
-      <w:r>
-        <w:t xml:space="preserve"> managing their life</w:t>
-      </w:r>
-      <w:r>
-        <w:t xml:space="preserve"> </w:t>
-      </w:r>
-      <w:r>
-        <w:t>cycle.</w:t>
-      </w:r>
-    </w:p>
-    <w:p>
-      <w:pPr>
-        <w:jc w:val="both"/>
-      </w:pPr>
+    </w:p>
+    <w:p>
+      <w:pPr>
+        <w:pStyle w:val="Heading1"/>
+      </w:pPr>
+      <w:r>
+        <w:t>Scene Manager</w:t>
+      </w:r>
+    </w:p>
+    <w:p>
+      <w:pPr>
+        <w:jc w:val="both"/>
+      </w:pPr>
+      <w:r>
+        <w:t>The scene manager is the architectural responsible for managing the game’s (many) scenes and scene transitions.</w:t>
+      </w:r>
+      <w:r>
+        <w:t xml:space="preserve"> The scene manager defines for each pair of scene types</w:t>
+      </w:r>
+      <w:r>
+        <w:t xml:space="preserve"> the respective scene transition. Up to two scenes are managed at the same time: the current scene and the next scene when a scene transition is active.</w:t>
+      </w:r>
+    </w:p>
+    <w:p>
+      <w:pPr>
+        <w:pStyle w:val="Heading2"/>
+      </w:pPr>
+      <w:r>
+        <w:lastRenderedPageBreak/>
+        <w:t>Scene</w:t>
+      </w:r>
+    </w:p>
+    <w:p>
+      <w:r>
+        <w:t>A scene describes a complete, independent part of the game</w:t>
+      </w:r>
+      <w:r>
+        <w:t xml:space="preserve">. This will most often be a game screen like a main menu, a </w:t>
+      </w:r>
+      <w:r>
+        <w:t>keyboard configuration screen</w:t>
+      </w:r>
+      <w:r>
+        <w:t xml:space="preserve">, a video settings screen, select level screen, actual game etc. </w:t>
+      </w:r>
+      <w:r>
+        <w:t xml:space="preserve"> The scene is an entity container to hold all of the scene’</w:t>
+      </w:r>
+      <w:r>
+        <w:t>s entities, but it’s not an entity itself.</w:t>
+      </w:r>
+    </w:p>
+    <w:p>
+      <w:pPr>
+        <w:pStyle w:val="Heading2"/>
+      </w:pPr>
+      <w:r>
+        <w:t>SceneTransition</w:t>
+      </w:r>
+    </w:p>
+    <w:p>
+      <w:r>
+        <w:t xml:space="preserve">The scene transition is a simple (or perhaps </w:t>
+      </w:r>
+      <w:r>
+        <w:t xml:space="preserve">quite </w:t>
+      </w:r>
+      <w:r>
+        <w:t>complex) graphical effect shown when the current scene is to be replaced by a new one.</w:t>
+      </w:r>
+    </w:p>
+    <w:p>
       <w:r>
         <w:t>Properties:</w:t>
       </w:r>
@@ -229,379 +1146,148 @@
         <w:pStyle w:val="ListParagraph"/>
         <w:numPr>
           <w:ilvl w:val="0"/>
-          <w:numId w:val="2"/>
-        </w:numPr>
-        <w:jc w:val="both"/>
-      </w:pPr>
-      <w:r>
-        <w:t>application’s name</w:t>
-      </w:r>
-    </w:p>
-    <w:p>
-      <w:pPr>
-        <w:pStyle w:val="ListParagraph"/>
-        <w:numPr>
-          <w:ilvl w:val="0"/>
-          <w:numId w:val="2"/>
-        </w:numPr>
-        <w:jc w:val="both"/>
-      </w:pPr>
-      <w:r>
-        <w:t xml:space="preserve">application’s </w:t>
-      </w:r>
-      <w:r>
-        <w:t>developer (company, for people see credits)</w:t>
-      </w:r>
-    </w:p>
-    <w:p>
-      <w:pPr>
-        <w:pStyle w:val="ListParagraph"/>
-        <w:numPr>
-          <w:ilvl w:val="0"/>
-          <w:numId w:val="2"/>
-        </w:numPr>
-        <w:jc w:val="both"/>
-      </w:pPr>
-      <w:r>
-        <w:t>application’s publisher</w:t>
-      </w:r>
-    </w:p>
-    <w:p>
-      <w:pPr>
-        <w:pStyle w:val="ListParagraph"/>
-        <w:numPr>
-          <w:ilvl w:val="0"/>
-          <w:numId w:val="2"/>
-        </w:numPr>
-        <w:jc w:val="both"/>
-      </w:pPr>
-      <w:proofErr w:type="gramStart"/>
-      <w:r>
-        <w:t>application’s</w:t>
-      </w:r>
-      <w:proofErr w:type="gramEnd"/>
-      <w:r>
-        <w:t xml:space="preserve"> version</w:t>
-      </w:r>
-      <w:r>
-        <w:t xml:space="preserve"> (major, middle, minor, status designator alpha/beta…)</w:t>
-      </w:r>
-    </w:p>
-    <w:p>
-      <w:pPr>
-        <w:pStyle w:val="ListParagraph"/>
-        <w:numPr>
-          <w:ilvl w:val="0"/>
-          <w:numId w:val="2"/>
-        </w:numPr>
-        <w:jc w:val="both"/>
-      </w:pPr>
-      <w:r>
-        <w:t>application’s description short</w:t>
-      </w:r>
-    </w:p>
-    <w:p>
-      <w:pPr>
-        <w:pStyle w:val="ListParagraph"/>
-        <w:numPr>
-          <w:ilvl w:val="0"/>
-          <w:numId w:val="2"/>
-        </w:numPr>
-        <w:jc w:val="both"/>
-      </w:pPr>
-      <w:r>
-        <w:t>application’s description long</w:t>
-      </w:r>
-    </w:p>
-    <w:p>
-      <w:pPr>
-        <w:pStyle w:val="ListParagraph"/>
-        <w:numPr>
-          <w:ilvl w:val="0"/>
-          <w:numId w:val="2"/>
-        </w:numPr>
-        <w:jc w:val="both"/>
-      </w:pPr>
-      <w:r>
-        <w:t>application’s credits – format is Array&lt;Array&lt;Pair&lt;Person, Duty&gt;&gt;&gt;</w:t>
-      </w:r>
-    </w:p>
-    <w:p>
-      <w:pPr>
-        <w:pStyle w:val="ListParagraph"/>
-        <w:numPr>
-          <w:ilvl w:val="0"/>
-          <w:numId w:val="2"/>
-        </w:numPr>
-        <w:jc w:val="both"/>
-      </w:pPr>
-      <w:r>
-        <w:t>application’s background color</w:t>
-      </w:r>
-      <w:r>
-        <w:t xml:space="preserve"> – </w:t>
-      </w:r>
-      <w:proofErr w:type="spellStart"/>
-      <w:r>
-        <w:t>Int</w:t>
-      </w:r>
-      <w:proofErr w:type="spellEnd"/>
-    </w:p>
-    <w:p>
-      <w:pPr>
-        <w:pStyle w:val="ListParagraph"/>
-        <w:numPr>
-          <w:ilvl w:val="0"/>
-          <w:numId w:val="2"/>
-        </w:numPr>
-        <w:jc w:val="both"/>
-      </w:pPr>
-      <w:r>
-        <w:t>application’s encryption data (unknown type</w:t>
-      </w:r>
-      <w:r>
-        <w:t>, Dynamic</w:t>
-      </w:r>
-      <w:r>
-        <w:t>)</w:t>
-      </w:r>
-    </w:p>
-    <w:p>
-      <w:pPr>
-        <w:pStyle w:val="ListParagraph"/>
-        <w:numPr>
-          <w:ilvl w:val="0"/>
-          <w:numId w:val="2"/>
-        </w:numPr>
-        <w:jc w:val="both"/>
-      </w:pPr>
-      <w:r>
-        <w:t>supports resizing</w:t>
-      </w:r>
-      <w:r>
-        <w:t xml:space="preserve"> – does the application support dynamic resizing, e.g. by the mouse</w:t>
-      </w:r>
-    </w:p>
-    <w:p>
-      <w:pPr>
-        <w:pStyle w:val="ListParagraph"/>
-        <w:numPr>
-          <w:ilvl w:val="0"/>
-          <w:numId w:val="2"/>
-        </w:numPr>
-        <w:jc w:val="both"/>
-      </w:pPr>
-      <w:r>
-        <w:lastRenderedPageBreak/>
-        <w:t xml:space="preserve">supports </w:t>
-      </w:r>
-      <w:proofErr w:type="spellStart"/>
-      <w:r>
-        <w:t>fullscreen</w:t>
-      </w:r>
-      <w:proofErr w:type="spellEnd"/>
-      <w:r>
-        <w:t xml:space="preserve"> / windowed</w:t>
-      </w:r>
-    </w:p>
-    <w:p>
-      <w:pPr>
-        <w:pStyle w:val="ListParagraph"/>
-        <w:numPr>
-          <w:ilvl w:val="0"/>
-          <w:numId w:val="2"/>
-        </w:numPr>
-        <w:jc w:val="both"/>
-      </w:pPr>
-      <w:r>
-        <w:t>application’s default mode (</w:t>
-      </w:r>
-      <w:proofErr w:type="spellStart"/>
-      <w:r>
-        <w:t>fullscreen</w:t>
-      </w:r>
-      <w:proofErr w:type="spellEnd"/>
-      <w:r>
-        <w:t xml:space="preserve"> / windowed)</w:t>
-      </w:r>
-    </w:p>
-    <w:p>
-      <w:pPr>
-        <w:pStyle w:val="ListParagraph"/>
-        <w:numPr>
-          <w:ilvl w:val="0"/>
-          <w:numId w:val="2"/>
-        </w:numPr>
-        <w:jc w:val="both"/>
-      </w:pPr>
-      <w:r>
-        <w:t>application’s default resolution</w:t>
-      </w:r>
-    </w:p>
-    <w:p>
-      <w:pPr>
-        <w:pStyle w:val="ListParagraph"/>
-        <w:numPr>
-          <w:ilvl w:val="0"/>
-          <w:numId w:val="2"/>
-        </w:numPr>
-        <w:jc w:val="both"/>
-      </w:pPr>
-      <w:r>
-        <w:t xml:space="preserve">application’s default </w:t>
-      </w:r>
-      <w:proofErr w:type="spellStart"/>
-      <w:r>
-        <w:t>bpp</w:t>
-      </w:r>
-      <w:proofErr w:type="spellEnd"/>
-    </w:p>
-    <w:p>
-      <w:pPr>
-        <w:pStyle w:val="ListParagraph"/>
-        <w:numPr>
-          <w:ilvl w:val="0"/>
-          <w:numId w:val="2"/>
-        </w:numPr>
-        <w:jc w:val="both"/>
-      </w:pPr>
-      <w:r>
-        <w:t>supported resolutions</w:t>
-      </w:r>
-    </w:p>
-    <w:p>
-      <w:pPr>
-        <w:pStyle w:val="ListParagraph"/>
-        <w:numPr>
-          <w:ilvl w:val="0"/>
-          <w:numId w:val="2"/>
-        </w:numPr>
-        <w:jc w:val="both"/>
-      </w:pPr>
-      <w:r>
-        <w:t>supported bit depths</w:t>
-      </w:r>
-    </w:p>
-    <w:p>
-      <w:pPr>
-        <w:pStyle w:val="ListParagraph"/>
-        <w:numPr>
-          <w:ilvl w:val="0"/>
-          <w:numId w:val="2"/>
-        </w:numPr>
-        <w:jc w:val="both"/>
-      </w:pPr>
-      <w:r>
-        <w:t>supports frame rate capping</w:t>
-      </w:r>
-    </w:p>
-    <w:p>
-      <w:pPr>
-        <w:pStyle w:val="ListParagraph"/>
-        <w:numPr>
-          <w:ilvl w:val="0"/>
-          <w:numId w:val="2"/>
-        </w:numPr>
-        <w:jc w:val="both"/>
-      </w:pPr>
-      <w:proofErr w:type="gramStart"/>
-      <w:r>
-        <w:t>appl</w:t>
-      </w:r>
-      <w:r>
-        <w:t>ication’s</w:t>
-      </w:r>
-      <w:proofErr w:type="gramEnd"/>
-      <w:r>
-        <w:t xml:space="preserve"> </w:t>
-      </w:r>
-      <w:r>
-        <w:t>ideal</w:t>
-      </w:r>
-      <w:r>
-        <w:t xml:space="preserve"> frame rate.</w:t>
-      </w:r>
-    </w:p>
-    <w:p>
-      <w:pPr>
-        <w:pStyle w:val="ListParagraph"/>
-        <w:numPr>
-          <w:ilvl w:val="0"/>
-          <w:numId w:val="2"/>
-        </w:numPr>
-        <w:jc w:val="both"/>
-      </w:pPr>
-      <w:r>
-        <w:t>a</w:t>
-      </w:r>
-      <w:r>
-        <w:t>pplication’s default screen type</w:t>
-      </w:r>
-    </w:p>
-    <w:p>
-      <w:pPr>
-        <w:pStyle w:val="ListParagraph"/>
-        <w:numPr>
-          <w:ilvl w:val="0"/>
-          <w:numId w:val="2"/>
-        </w:numPr>
-        <w:jc w:val="both"/>
-      </w:pPr>
-      <w:proofErr w:type="gramStart"/>
-      <w:r>
-        <w:t>application’s</w:t>
-      </w:r>
-      <w:proofErr w:type="gramEnd"/>
-      <w:r>
-        <w:t xml:space="preserve"> </w:t>
-      </w:r>
-      <w:proofErr w:type="spellStart"/>
-      <w:r>
-        <w:t>config</w:t>
-      </w:r>
-      <w:proofErr w:type="spellEnd"/>
-      <w:r>
-        <w:t xml:space="preserve"> – the configuration is in JSON format allowing easier access to properties like </w:t>
-      </w:r>
-      <w:proofErr w:type="spellStart"/>
-      <w:r>
-        <w:t>myFactory.config.foo.boo.screenX</w:t>
-      </w:r>
-      <w:proofErr w:type="spellEnd"/>
-      <w:r>
-        <w:t>.</w:t>
-      </w:r>
-    </w:p>
-    <w:p>
-      <w:pPr>
-        <w:pStyle w:val="ListParagraph"/>
-        <w:numPr>
-          <w:ilvl w:val="0"/>
-          <w:numId w:val="2"/>
-        </w:numPr>
-        <w:jc w:val="both"/>
-      </w:pPr>
-      <w:r>
-        <w:t>…</w:t>
-      </w:r>
-    </w:p>
-    <w:p>
-      <w:pPr>
-        <w:pStyle w:val="ListParagraph"/>
-        <w:numPr>
-          <w:ilvl w:val="0"/>
-          <w:numId w:val="2"/>
-        </w:numPr>
-        <w:jc w:val="both"/>
-      </w:pPr>
-      <w:r>
-        <w:t>application’s kernel</w:t>
-      </w:r>
-    </w:p>
-    <w:p>
-      <w:pPr>
-        <w:jc w:val="both"/>
-      </w:pPr>
+          <w:numId w:val="6"/>
+        </w:numPr>
+      </w:pPr>
+      <w:r>
+        <w:t>onRemoveSceneCallback – the function that gets invoked when it’s save to remove the current scene.</w:t>
+      </w:r>
+    </w:p>
+    <w:p>
+      <w:pPr>
+        <w:pStyle w:val="ListParagraph"/>
+        <w:numPr>
+          <w:ilvl w:val="0"/>
+          <w:numId w:val="6"/>
+        </w:numPr>
+      </w:pPr>
+      <w:r>
+        <w:t>onRemoveSceneCallbackParams</w:t>
+      </w:r>
+    </w:p>
+    <w:p>
+      <w:pPr>
+        <w:pStyle w:val="ListParagraph"/>
+        <w:numPr>
+          <w:ilvl w:val="0"/>
+          <w:numId w:val="6"/>
+        </w:numPr>
+      </w:pPr>
+      <w:r>
+        <w:t>on</w:t>
+      </w:r>
+      <w:r>
+        <w:t>Add</w:t>
+      </w:r>
+      <w:r>
+        <w:t>SceneCallback</w:t>
+      </w:r>
+      <w:r>
+        <w:t xml:space="preserve"> – the function that gets invoked when it’s save to add the next scene</w:t>
+      </w:r>
+    </w:p>
+    <w:p>
+      <w:pPr>
+        <w:pStyle w:val="ListParagraph"/>
+        <w:numPr>
+          <w:ilvl w:val="0"/>
+          <w:numId w:val="6"/>
+        </w:numPr>
+      </w:pPr>
+      <w:r>
+        <w:t>onAddSceneCallbackParams</w:t>
+      </w:r>
+    </w:p>
+    <w:p>
+      <w:pPr>
+        <w:pStyle w:val="ListParagraph"/>
+        <w:numPr>
+          <w:ilvl w:val="0"/>
+          <w:numId w:val="6"/>
+        </w:numPr>
+      </w:pPr>
+      <w:r>
+        <w:t>onCompleteCallback</w:t>
+      </w:r>
+      <w:r>
+        <w:t xml:space="preserve"> – the function that gets invoked </w:t>
+      </w:r>
+      <w:r>
+        <w:t>when the transition is complete</w:t>
+      </w:r>
+    </w:p>
+    <w:p>
+      <w:pPr>
+        <w:pStyle w:val="ListParagraph"/>
+        <w:numPr>
+          <w:ilvl w:val="0"/>
+          <w:numId w:val="6"/>
+        </w:numPr>
+      </w:pPr>
+      <w:r>
+        <w:t>onCompleteCallbackParams</w:t>
+      </w:r>
+    </w:p>
+    <w:p>
+      <w:pPr>
+        <w:pStyle w:val="Heading1"/>
+      </w:pPr>
+      <w:r>
+        <w:t>Input Manager</w:t>
+      </w:r>
+    </w:p>
+    <w:p/>
+    <w:p>
+      <w:pPr>
+        <w:pStyle w:val="Heading1"/>
+      </w:pPr>
+      <w:r>
+        <w:t>Audio Manager</w:t>
+      </w:r>
+    </w:p>
+    <w:p>
+      <w:pPr>
+        <w:pStyle w:val="Heading1"/>
+      </w:pPr>
+      <w:r>
+        <w:t>IPausable</w:t>
+      </w:r>
+    </w:p>
+    <w:p>
+      <w:r>
+        <w:t xml:space="preserve">This interface must be implemented by classes that support pausing / unpausing logic. Typically this interface will be implemented by kernel processes that, when paused, will ignore updates. </w:t>
+      </w:r>
+    </w:p>
+    <w:p>
+      <w:r>
+        <w:t>Properties:</w:t>
+      </w:r>
+    </w:p>
+    <w:p>
+      <w:pPr>
+        <w:pStyle w:val="ListParagraph"/>
+        <w:numPr>
+          <w:ilvl w:val="0"/>
+          <w:numId w:val="6"/>
+        </w:numPr>
+      </w:pPr>
+      <w:r>
+        <w:t>paused – true if the object is currently paused, otherwise false</w:t>
+      </w:r>
+    </w:p>
+    <w:p>
+      <w:pPr>
+        <w:pStyle w:val="ListParagraph"/>
+        <w:numPr>
+          <w:ilvl w:val="0"/>
+          <w:numId w:val="6"/>
+        </w:numPr>
+      </w:pPr>
+      <w:r>
+        <w:t>pauserKey – the key used to pause the object, null if the object is not paused</w:t>
+      </w:r>
+    </w:p>
+    <w:p>
       <w:r>
         <w:t>Functions:</w:t>
       </w:r>
@@ -611,613 +1297,32 @@
         <w:pStyle w:val="ListParagraph"/>
         <w:numPr>
           <w:ilvl w:val="0"/>
-          <w:numId w:val="4"/>
-        </w:numPr>
-        <w:jc w:val="both"/>
-      </w:pPr>
-      <w:proofErr w:type="spellStart"/>
-      <w:r>
-        <w:t>createAssetManager</w:t>
-      </w:r>
-      <w:proofErr w:type="spellEnd"/>
-    </w:p>
-    <w:p>
-      <w:pPr>
-        <w:pStyle w:val="ListParagraph"/>
-        <w:numPr>
-          <w:ilvl w:val="0"/>
-          <w:numId w:val="4"/>
-        </w:numPr>
-        <w:jc w:val="both"/>
-      </w:pPr>
-      <w:proofErr w:type="spellStart"/>
-      <w:r>
-        <w:t>createInputManager</w:t>
-      </w:r>
-      <w:proofErr w:type="spellEnd"/>
-    </w:p>
-    <w:p>
-      <w:pPr>
-        <w:pStyle w:val="ListParagraph"/>
-        <w:numPr>
-          <w:ilvl w:val="0"/>
-          <w:numId w:val="4"/>
-        </w:numPr>
-        <w:jc w:val="both"/>
-      </w:pPr>
-      <w:proofErr w:type="spellStart"/>
-      <w:r>
-        <w:t>createAudioManager</w:t>
-      </w:r>
-      <w:proofErr w:type="spellEnd"/>
-    </w:p>
-    <w:p>
-      <w:pPr>
-        <w:pStyle w:val="ListParagraph"/>
-        <w:numPr>
-          <w:ilvl w:val="0"/>
-          <w:numId w:val="4"/>
-        </w:numPr>
-        <w:jc w:val="both"/>
-      </w:pPr>
-      <w:proofErr w:type="spellStart"/>
-      <w:r>
-        <w:t>createSceneManager</w:t>
-      </w:r>
-      <w:proofErr w:type="spellEnd"/>
-    </w:p>
-    <w:p>
-      <w:pPr>
-        <w:pStyle w:val="ListParagraph"/>
-        <w:numPr>
-          <w:ilvl w:val="0"/>
-          <w:numId w:val="4"/>
-        </w:numPr>
-        <w:jc w:val="both"/>
-      </w:pPr>
-      <w:r>
-        <w:t>…</w:t>
-      </w:r>
-    </w:p>
-    <w:p>
-      <w:pPr>
-        <w:jc w:val="both"/>
-      </w:pPr>
-      <w:r>
-        <w:t xml:space="preserve">No two awe6 applications are the same and therefore </w:t>
-      </w:r>
-      <w:r>
-        <w:t>will require specific factories.</w:t>
-      </w:r>
-      <w:r>
-        <w:t xml:space="preserve"> The library should provide meaningful ready-to-use factories that should ease the development greatly</w:t>
-      </w:r>
-      <w:r>
-        <w:t>.</w:t>
-      </w:r>
-    </w:p>
-    <w:p>
-      <w:pPr>
-        <w:pStyle w:val="Heading1"/>
-      </w:pPr>
-      <w:r>
-        <w:t>Kernel</w:t>
-      </w:r>
-    </w:p>
-    <w:p>
-      <w:pPr>
-        <w:jc w:val="both"/>
-      </w:pPr>
-      <w:r>
-        <w:t>The kernel of an awe6 application is responsible for the storage and management of all other architectural components except the factory.</w:t>
-      </w:r>
-    </w:p>
-    <w:p>
-      <w:pPr>
-        <w:jc w:val="both"/>
-      </w:pPr>
-      <w:r>
-        <w:t xml:space="preserve">The kernel is a tree of </w:t>
-      </w:r>
-      <w:proofErr w:type="spellStart"/>
-      <w:r>
-        <w:t>IKernelProcess</w:t>
-      </w:r>
-      <w:proofErr w:type="spellEnd"/>
-      <w:r>
-        <w:t xml:space="preserve"> instances. The root </w:t>
-      </w:r>
-      <w:r>
-        <w:t xml:space="preserve">process </w:t>
-      </w:r>
-      <w:r>
-        <w:t>is the kernel itself.</w:t>
-      </w:r>
-      <w:r>
-        <w:t xml:space="preserve"> The kernel is also viewable – the view is the main game view.</w:t>
-      </w:r>
-      <w:r>
-        <w:t xml:space="preserve"> All arc</w:t>
-      </w:r>
-      <w:r>
-        <w:t xml:space="preserve">hitectural components (owned) by the kernel are also processes. When a process is removed from the process tree all of its children are removed as well. </w:t>
-      </w:r>
-      <w:r>
-        <w:t>A process is removed when its life cycle is complete or it’s explicitly disposed.</w:t>
-      </w:r>
-      <w:r>
-        <w:t xml:space="preserve"> </w:t>
-      </w:r>
-      <w:r>
-        <w:t xml:space="preserve">The kernel is also an </w:t>
-      </w:r>
-      <w:proofErr w:type="spellStart"/>
-      <w:r>
-        <w:t>IView</w:t>
-      </w:r>
-      <w:proofErr w:type="spellEnd"/>
-      <w:r>
-        <w:t xml:space="preserve"> standing for the game’s screen and each added process which is also a view should be added to the view of the </w:t>
-      </w:r>
-    </w:p>
-    <w:p>
-      <w:pPr>
-        <w:jc w:val="both"/>
-      </w:pPr>
-      <w:r>
-        <w:t>Properties:</w:t>
-      </w:r>
-    </w:p>
-    <w:p>
-      <w:pPr>
-        <w:pStyle w:val="ListParagraph"/>
-        <w:numPr>
-          <w:ilvl w:val="0"/>
-          <w:numId w:val="9"/>
-        </w:numPr>
-        <w:jc w:val="both"/>
-      </w:pPr>
-      <w:r>
-        <w:t>factory</w:t>
-      </w:r>
-    </w:p>
-    <w:p>
-      <w:pPr>
-        <w:pStyle w:val="ListParagraph"/>
-        <w:numPr>
-          <w:ilvl w:val="0"/>
-          <w:numId w:val="8"/>
-        </w:numPr>
-        <w:jc w:val="both"/>
-      </w:pPr>
-      <w:proofErr w:type="spellStart"/>
-      <w:r>
-        <w:t>assetManager</w:t>
-      </w:r>
-      <w:proofErr w:type="spellEnd"/>
-    </w:p>
-    <w:p>
-      <w:pPr>
-        <w:pStyle w:val="ListParagraph"/>
-        <w:numPr>
-          <w:ilvl w:val="0"/>
-          <w:numId w:val="8"/>
-        </w:numPr>
-        <w:jc w:val="both"/>
-      </w:pPr>
-      <w:proofErr w:type="spellStart"/>
-      <w:r>
-        <w:t>inputManager</w:t>
-      </w:r>
-      <w:proofErr w:type="spellEnd"/>
-    </w:p>
-    <w:p>
-      <w:pPr>
-        <w:pStyle w:val="ListParagraph"/>
-        <w:numPr>
-          <w:ilvl w:val="0"/>
-          <w:numId w:val="8"/>
-        </w:numPr>
-        <w:jc w:val="both"/>
-      </w:pPr>
-      <w:proofErr w:type="spellStart"/>
-      <w:r>
-        <w:t>soundManager</w:t>
-      </w:r>
-      <w:proofErr w:type="spellEnd"/>
-    </w:p>
-    <w:p>
-      <w:pPr>
-        <w:pStyle w:val="ListParagraph"/>
-        <w:numPr>
-          <w:ilvl w:val="0"/>
-          <w:numId w:val="8"/>
-        </w:numPr>
-        <w:jc w:val="both"/>
-      </w:pPr>
-      <w:proofErr w:type="spellStart"/>
-      <w:r>
-        <w:lastRenderedPageBreak/>
-        <w:t>sceneManager</w:t>
-      </w:r>
-      <w:proofErr w:type="spellEnd"/>
-    </w:p>
-    <w:p>
-      <w:pPr>
-        <w:pStyle w:val="ListParagraph"/>
-        <w:numPr>
-          <w:ilvl w:val="0"/>
-          <w:numId w:val="8"/>
-        </w:numPr>
-        <w:jc w:val="both"/>
-      </w:pPr>
-      <w:r>
-        <w:t>overlay</w:t>
-      </w:r>
-    </w:p>
-    <w:p>
-      <w:pPr>
-        <w:pStyle w:val="ListParagraph"/>
-        <w:numPr>
-          <w:ilvl w:val="0"/>
-          <w:numId w:val="8"/>
-        </w:numPr>
-        <w:jc w:val="both"/>
-      </w:pPr>
-      <w:r>
-        <w:t>application’s current size – this is the current size of the game</w:t>
-      </w:r>
-    </w:p>
-    <w:p>
-      <w:pPr>
-        <w:pStyle w:val="ListParagraph"/>
-        <w:numPr>
-          <w:ilvl w:val="0"/>
-          <w:numId w:val="8"/>
-        </w:numPr>
-        <w:jc w:val="both"/>
-      </w:pPr>
-      <w:r>
-        <w:t>application’s window size</w:t>
-      </w:r>
-      <w:r>
-        <w:t xml:space="preserve"> – this is th</w:t>
-      </w:r>
-      <w:r>
-        <w:t>e total area of the application</w:t>
-      </w:r>
-    </w:p>
-    <w:p>
-      <w:pPr>
-        <w:pStyle w:val="ListParagraph"/>
-        <w:numPr>
-          <w:ilvl w:val="0"/>
-          <w:numId w:val="8"/>
-        </w:numPr>
-        <w:jc w:val="both"/>
-      </w:pPr>
-      <w:r>
-        <w:t xml:space="preserve">application’s current </w:t>
-      </w:r>
-      <w:proofErr w:type="spellStart"/>
-      <w:r>
-        <w:t>bpp</w:t>
-      </w:r>
-      <w:proofErr w:type="spellEnd"/>
-    </w:p>
-    <w:p>
-      <w:pPr>
-        <w:pStyle w:val="ListParagraph"/>
-        <w:numPr>
-          <w:ilvl w:val="0"/>
-          <w:numId w:val="8"/>
-        </w:numPr>
-        <w:jc w:val="both"/>
-      </w:pPr>
-      <w:r>
-        <w:t xml:space="preserve">application’s current </w:t>
-      </w:r>
-      <w:proofErr w:type="spellStart"/>
-      <w:r>
-        <w:t>framerate</w:t>
-      </w:r>
-      <w:proofErr w:type="spellEnd"/>
-    </w:p>
-    <w:p>
-      <w:pPr>
-        <w:pStyle w:val="ListParagraph"/>
-        <w:numPr>
-          <w:ilvl w:val="0"/>
-          <w:numId w:val="8"/>
-        </w:numPr>
-        <w:jc w:val="both"/>
-      </w:pPr>
-      <w:r>
-        <w:t>application’s current memory usage</w:t>
-      </w:r>
-    </w:p>
-    <w:p>
-      <w:pPr>
-        <w:pStyle w:val="ListParagraph"/>
-        <w:numPr>
-          <w:ilvl w:val="0"/>
-          <w:numId w:val="8"/>
-        </w:numPr>
-        <w:jc w:val="both"/>
-      </w:pPr>
-      <w:r>
-        <w:t xml:space="preserve">application’s </w:t>
-      </w:r>
-      <w:r>
-        <w:t xml:space="preserve">screen </w:t>
-      </w:r>
-      <w:r>
-        <w:t>fitting mode</w:t>
-      </w:r>
-    </w:p>
-    <w:p>
-      <w:pPr>
-        <w:pStyle w:val="ListParagraph"/>
-        <w:numPr>
-          <w:ilvl w:val="0"/>
-          <w:numId w:val="8"/>
-        </w:numPr>
-        <w:jc w:val="both"/>
-      </w:pPr>
-      <w:proofErr w:type="spellStart"/>
-      <w:r>
-        <w:t>fullscreen</w:t>
-      </w:r>
-      <w:proofErr w:type="spellEnd"/>
-      <w:r>
-        <w:t xml:space="preserve"> – is the applicati</w:t>
-      </w:r>
-      <w:r>
-        <w:t xml:space="preserve">on currently in </w:t>
-      </w:r>
-      <w:proofErr w:type="spellStart"/>
-      <w:r>
-        <w:t>fullscreen</w:t>
-      </w:r>
-      <w:proofErr w:type="spellEnd"/>
-      <w:r>
-        <w:t xml:space="preserve"> mode</w:t>
-      </w:r>
-    </w:p>
-    <w:p>
-      <w:pPr>
-        <w:pStyle w:val="Heading2"/>
-      </w:pPr>
-      <w:r>
-        <w:t>Kernel p</w:t>
-      </w:r>
-      <w:r>
-        <w:t>rocess</w:t>
-      </w:r>
-    </w:p>
-    <w:p>
-      <w:pPr>
-        <w:jc w:val="both"/>
-      </w:pPr>
-      <w:r>
-        <w:t xml:space="preserve">A </w:t>
-      </w:r>
-      <w:r>
-        <w:t xml:space="preserve">kernel </w:t>
-      </w:r>
-      <w:r>
-        <w:t>proces</w:t>
-      </w:r>
-      <w:r>
-        <w:t>s</w:t>
-      </w:r>
-      <w:r>
-        <w:t xml:space="preserve"> is </w:t>
-      </w:r>
-      <w:r>
-        <w:t>something that has a life cycle</w:t>
-      </w:r>
-      <w:r>
-        <w:t xml:space="preserve"> and lives inside the kernel</w:t>
-      </w:r>
-      <w:r>
-        <w:t xml:space="preserve">. The activities of the </w:t>
-      </w:r>
-      <w:r>
-        <w:t xml:space="preserve">kernel </w:t>
-      </w:r>
-      <w:r>
-        <w:t xml:space="preserve">process could be influenced by many factors – </w:t>
-      </w:r>
-      <w:r>
-        <w:t xml:space="preserve">mainly </w:t>
-      </w:r>
-      <w:r>
-        <w:t>time, input,</w:t>
-      </w:r>
-      <w:r>
-        <w:t xml:space="preserve"> state of other processes,</w:t>
-      </w:r>
-      <w:r>
-        <w:t xml:space="preserve"> </w:t>
-      </w:r>
-      <w:r>
-        <w:t>networking and randomness.</w:t>
-      </w:r>
-      <w:r>
-        <w:t xml:space="preserve"> </w:t>
-      </w:r>
-      <w:r>
-        <w:t xml:space="preserve">All architectural components stored and managed by the kernel are </w:t>
-      </w:r>
-      <w:r>
-        <w:t xml:space="preserve">kernel </w:t>
-      </w:r>
-      <w:r>
-        <w:t>processes</w:t>
-      </w:r>
-      <w:r>
-        <w:t>.</w:t>
-      </w:r>
-      <w:r>
-        <w:t xml:space="preserve"> Every kernel process has a process id and a parent. </w:t>
-      </w:r>
-      <w:r>
-        <w:t xml:space="preserve">If the kernel process is displayable it should implement </w:t>
-      </w:r>
-      <w:proofErr w:type="spellStart"/>
-      <w:r>
-        <w:t>IViewable</w:t>
-      </w:r>
-      <w:proofErr w:type="spellEnd"/>
-      <w:r>
-        <w:t xml:space="preserve">. </w:t>
-      </w:r>
-      <w:r>
-        <w:t xml:space="preserve"> If the kernel process has a view, the view is added to the view of the first displayable kernel process in the parent chain up to root.</w:t>
-      </w:r>
-      <w:r>
-        <w:t xml:space="preserve"> When the process is rem</w:t>
-      </w:r>
-      <w:r>
-        <w:t>oved from the process tree, all of its children are removed and disposed of as well. Upon removal, the view of the process is also removed from the view tree.</w:t>
-      </w:r>
-    </w:p>
-    <w:p>
-      <w:pPr>
-        <w:jc w:val="both"/>
-      </w:pPr>
-      <w:r>
-        <w:t>Properties</w:t>
-      </w:r>
-      <w:r>
-        <w:t>:</w:t>
-      </w:r>
-    </w:p>
-    <w:p>
-      <w:pPr>
-        <w:pStyle w:val="ListParagraph"/>
-        <w:numPr>
-          <w:ilvl w:val="0"/>
-          <w:numId w:val="7"/>
-        </w:numPr>
-        <w:jc w:val="both"/>
-      </w:pPr>
-      <w:proofErr w:type="gramStart"/>
-      <w:r>
-        <w:t>parent</w:t>
-      </w:r>
-      <w:proofErr w:type="gramEnd"/>
-      <w:r>
-        <w:t xml:space="preserve"> – the parent process of this kernel process. This should be set by the kernel.</w:t>
-      </w:r>
-    </w:p>
-    <w:p>
-      <w:pPr>
-        <w:pStyle w:val="ListParagraph"/>
-        <w:numPr>
-          <w:ilvl w:val="0"/>
-          <w:numId w:val="7"/>
-        </w:numPr>
-        <w:jc w:val="both"/>
-      </w:pPr>
-      <w:r>
-        <w:t>Complete – whether the life cycle of this process has ended.</w:t>
-      </w:r>
-    </w:p>
-    <w:p>
-      <w:pPr>
-        <w:pStyle w:val="ListParagraph"/>
-        <w:numPr>
-          <w:ilvl w:val="0"/>
-          <w:numId w:val="7"/>
-        </w:numPr>
-        <w:jc w:val="both"/>
-      </w:pPr>
-      <w:r>
-        <w:t>a</w:t>
-      </w:r>
-      <w:r>
-        <w:t>ge</w:t>
-      </w:r>
-      <w:r>
-        <w:t xml:space="preserve"> – the length of this process’ life cycle in seconds</w:t>
-      </w:r>
-    </w:p>
-    <w:p>
-      <w:pPr>
-        <w:jc w:val="both"/>
-      </w:pPr>
-      <w:r>
-        <w:t>Functions:</w:t>
-      </w:r>
-    </w:p>
-    <w:p>
-      <w:pPr>
-        <w:pStyle w:val="ListParagraph"/>
-        <w:numPr>
-          <w:ilvl w:val="0"/>
-          <w:numId w:val="6"/>
-        </w:numPr>
-        <w:jc w:val="both"/>
-      </w:pPr>
-      <w:proofErr w:type="gramStart"/>
-      <w:r>
-        <w:t>update(</w:t>
-      </w:r>
-      <w:proofErr w:type="gramEnd"/>
-      <w:r>
-        <w:t xml:space="preserve"> </w:t>
-      </w:r>
-      <w:proofErr w:type="spellStart"/>
-      <w:r>
-        <w:t>timeDelta</w:t>
-      </w:r>
-      <w:proofErr w:type="spellEnd"/>
-      <w:r>
-        <w:t xml:space="preserve"> ) –</w:t>
-      </w:r>
-      <w:r>
-        <w:t xml:space="preserve"> notifies the process that the specified amount of time has elapsed since the</w:t>
-      </w:r>
-      <w:r>
-        <w:t xml:space="preserve"> last update</w:t>
-      </w:r>
-      <w:r>
-        <w:t>. If the life cycle of the process is complete after this update or was complete, the method should return false</w:t>
-      </w:r>
-      <w:r>
-        <w:t>.</w:t>
-      </w:r>
-    </w:p>
-    <w:p>
-      <w:pPr>
-        <w:pStyle w:val="Heading1"/>
-      </w:pPr>
-      <w:r>
-        <w:t>Scene Manager</w:t>
-      </w:r>
-    </w:p>
-    <w:p>
-      <w:r>
-        <w:t xml:space="preserve"> </w:t>
-      </w:r>
-    </w:p>
-    <w:p>
-      <w:pPr>
-        <w:pStyle w:val="Heading1"/>
-      </w:pPr>
-      <w:r>
-        <w:t>Input Manager</w:t>
-      </w:r>
-    </w:p>
-    <w:p/>
-    <w:p>
-      <w:pPr>
-        <w:pStyle w:val="Heading1"/>
-      </w:pPr>
-      <w:r>
-        <w:t>Audio Manager</w:t>
+          <w:numId w:val="12"/>
+        </w:numPr>
+      </w:pPr>
+      <w:r>
+        <w:t>pause(pauserKey) – pauses the object using the pauser key. If the object was successfully paused this method returns true; if the object is already paused, this function returns false.</w:t>
+      </w:r>
+    </w:p>
+    <w:p>
+      <w:pPr>
+        <w:pStyle w:val="ListParagraph"/>
+        <w:numPr>
+          <w:ilvl w:val="0"/>
+          <w:numId w:val="12"/>
+        </w:numPr>
+      </w:pPr>
+      <w:r>
+        <w:t>resume(pauserKey) – unpauses the object using the specified</w:t>
+      </w:r>
+      <w:r>
+        <w:t xml:space="preserve"> pauser</w:t>
+      </w:r>
+      <w:r>
+        <w:t xml:space="preserve"> key. If the </w:t>
+      </w:r>
+      <w:r>
+        <w:t>was successfully resumed this method returns true; If the object was not paused or was paused by a different key, this method returns false.</w:t>
       </w:r>
     </w:p>
     <w:sectPr>
@@ -1687,7 +1792,7 @@
   <w:abstractNum w:abstractNumId="4">
     <w:nsid w:val="47ED0A57"/>
     <w:multiLevelType w:val="hybridMultilevel"/>
-    <w:tmpl w:val="C966073E"/>
+    <w:tmpl w:val="60087258"/>
     <w:lvl w:ilvl="0" w:tplc="04090001">
       <w:start w:val="1"/>
       <w:numFmt w:val="bullet"/>
@@ -2024,6 +2129,119 @@
     </w:lvl>
   </w:abstractNum>
   <w:abstractNum w:abstractNumId="7">
+    <w:nsid w:val="59736C7F"/>
+    <w:multiLevelType w:val="hybridMultilevel"/>
+    <w:tmpl w:val="113C927C"/>
+    <w:lvl w:ilvl="0" w:tplc="04090001">
+      <w:start w:val="1"/>
+      <w:numFmt w:val="bullet"/>
+      <w:lvlText w:val=""/>
+      <w:lvlJc w:val="left"/>
+      <w:pPr>
+        <w:ind w:left="720" w:hanging="360"/>
+      </w:pPr>
+      <w:rPr>
+        <w:rFonts w:ascii="Symbol" w:hAnsi="Symbol" w:hint="default"/>
+      </w:rPr>
+    </w:lvl>
+    <w:lvl w:ilvl="1" w:tplc="04090003" w:tentative="1">
+      <w:start w:val="1"/>
+      <w:numFmt w:val="bullet"/>
+      <w:lvlText w:val="o"/>
+      <w:lvlJc w:val="left"/>
+      <w:pPr>
+        <w:ind w:left="1440" w:hanging="360"/>
+      </w:pPr>
+      <w:rPr>
+        <w:rFonts w:ascii="Courier New" w:hAnsi="Courier New" w:cs="Courier New" w:hint="default"/>
+      </w:rPr>
+    </w:lvl>
+    <w:lvl w:ilvl="2" w:tplc="04090005" w:tentative="1">
+      <w:start w:val="1"/>
+      <w:numFmt w:val="bullet"/>
+      <w:lvlText w:val=""/>
+      <w:lvlJc w:val="left"/>
+      <w:pPr>
+        <w:ind w:left="2160" w:hanging="360"/>
+      </w:pPr>
+      <w:rPr>
+        <w:rFonts w:ascii="Wingdings" w:hAnsi="Wingdings" w:hint="default"/>
+      </w:rPr>
+    </w:lvl>
+    <w:lvl w:ilvl="3" w:tplc="04090001" w:tentative="1">
+      <w:start w:val="1"/>
+      <w:numFmt w:val="bullet"/>
+      <w:lvlText w:val=""/>
+      <w:lvlJc w:val="left"/>
+      <w:pPr>
+        <w:ind w:left="2880" w:hanging="360"/>
+      </w:pPr>
+      <w:rPr>
+        <w:rFonts w:ascii="Symbol" w:hAnsi="Symbol" w:hint="default"/>
+      </w:rPr>
+    </w:lvl>
+    <w:lvl w:ilvl="4" w:tplc="04090003" w:tentative="1">
+      <w:start w:val="1"/>
+      <w:numFmt w:val="bullet"/>
+      <w:lvlText w:val="o"/>
+      <w:lvlJc w:val="left"/>
+      <w:pPr>
+        <w:ind w:left="3600" w:hanging="360"/>
+      </w:pPr>
+      <w:rPr>
+        <w:rFonts w:ascii="Courier New" w:hAnsi="Courier New" w:cs="Courier New" w:hint="default"/>
+      </w:rPr>
+    </w:lvl>
+    <w:lvl w:ilvl="5" w:tplc="04090005" w:tentative="1">
+      <w:start w:val="1"/>
+      <w:numFmt w:val="bullet"/>
+      <w:lvlText w:val=""/>
+      <w:lvlJc w:val="left"/>
+      <w:pPr>
+        <w:ind w:left="4320" w:hanging="360"/>
+      </w:pPr>
+      <w:rPr>
+        <w:rFonts w:ascii="Wingdings" w:hAnsi="Wingdings" w:hint="default"/>
+      </w:rPr>
+    </w:lvl>
+    <w:lvl w:ilvl="6" w:tplc="04090001" w:tentative="1">
+      <w:start w:val="1"/>
+      <w:numFmt w:val="bullet"/>
+      <w:lvlText w:val=""/>
+      <w:lvlJc w:val="left"/>
+      <w:pPr>
+        <w:ind w:left="5040" w:hanging="360"/>
+      </w:pPr>
+      <w:rPr>
+        <w:rFonts w:ascii="Symbol" w:hAnsi="Symbol" w:hint="default"/>
+      </w:rPr>
+    </w:lvl>
+    <w:lvl w:ilvl="7" w:tplc="04090003" w:tentative="1">
+      <w:start w:val="1"/>
+      <w:numFmt w:val="bullet"/>
+      <w:lvlText w:val="o"/>
+      <w:lvlJc w:val="left"/>
+      <w:pPr>
+        <w:ind w:left="5760" w:hanging="360"/>
+      </w:pPr>
+      <w:rPr>
+        <w:rFonts w:ascii="Courier New" w:hAnsi="Courier New" w:cs="Courier New" w:hint="default"/>
+      </w:rPr>
+    </w:lvl>
+    <w:lvl w:ilvl="8" w:tplc="04090005" w:tentative="1">
+      <w:start w:val="1"/>
+      <w:numFmt w:val="bullet"/>
+      <w:lvlText w:val=""/>
+      <w:lvlJc w:val="left"/>
+      <w:pPr>
+        <w:ind w:left="6480" w:hanging="360"/>
+      </w:pPr>
+      <w:rPr>
+        <w:rFonts w:ascii="Wingdings" w:hAnsi="Wingdings" w:hint="default"/>
+      </w:rPr>
+    </w:lvl>
+  </w:abstractNum>
+  <w:abstractNum w:abstractNumId="8">
     <w:nsid w:val="5C3E7F5D"/>
     <w:multiLevelType w:val="hybridMultilevel"/>
     <w:tmpl w:val="F4ACF16E"/>
@@ -2136,7 +2354,7 @@
       </w:rPr>
     </w:lvl>
   </w:abstractNum>
-  <w:abstractNum w:abstractNumId="8">
+  <w:abstractNum w:abstractNumId="9">
     <w:nsid w:val="601F5FDB"/>
     <w:multiLevelType w:val="hybridMultilevel"/>
     <w:tmpl w:val="1E72820A"/>
@@ -2249,7 +2467,7 @@
       </w:rPr>
     </w:lvl>
   </w:abstractNum>
-  <w:abstractNum w:abstractNumId="9">
+  <w:abstractNum w:abstractNumId="10">
     <w:nsid w:val="776E0012"/>
     <w:multiLevelType w:val="hybridMultilevel"/>
     <w:tmpl w:val="9558C5C8"/>
@@ -2335,7 +2553,7 @@
       </w:pPr>
     </w:lvl>
   </w:abstractNum>
-  <w:abstractNum w:abstractNumId="10">
+  <w:abstractNum w:abstractNumId="11">
     <w:nsid w:val="7C1868DA"/>
     <w:multiLevelType w:val="hybridMultilevel"/>
     <w:tmpl w:val="A732BB54"/>
@@ -2449,10 +2667,10 @@
     </w:lvl>
   </w:abstractNum>
   <w:num w:numId="1">
-    <w:abstractNumId w:val="9"/>
+    <w:abstractNumId w:val="10"/>
   </w:num>
   <w:num w:numId="2">
-    <w:abstractNumId w:val="10"/>
+    <w:abstractNumId w:val="11"/>
   </w:num>
   <w:num w:numId="3">
     <w:abstractNumId w:val="5"/>
@@ -2461,13 +2679,13 @@
     <w:abstractNumId w:val="3"/>
   </w:num>
   <w:num w:numId="5">
-    <w:abstractNumId w:val="7"/>
+    <w:abstractNumId w:val="8"/>
   </w:num>
   <w:num w:numId="6">
     <w:abstractNumId w:val="4"/>
   </w:num>
   <w:num w:numId="7">
-    <w:abstractNumId w:val="8"/>
+    <w:abstractNumId w:val="9"/>
   </w:num>
   <w:num w:numId="8">
     <w:abstractNumId w:val="1"/>
@@ -2480,6 +2698,9 @@
   </w:num>
   <w:num w:numId="11">
     <w:abstractNumId w:val="0"/>
+  </w:num>
+  <w:num w:numId="12">
+    <w:abstractNumId w:val="7"/>
   </w:num>
 </w:numbering>
 </file>
@@ -3084,4 +3305,16 @@
   <a:objectDefaults/>
   <a:extraClrSchemeLst/>
 </a:theme>
+</file>
+
+<file path=customXml/item1.xml><?xml version="1.0" encoding="utf-8"?>
+<b:Sources xmlns:b="http://schemas.openxmlformats.org/officeDocument/2006/bibliography" xmlns="http://schemas.openxmlformats.org/officeDocument/2006/bibliography" SelectedStyle="\APA.XSL" StyleName="APA"/>
+</file>
+
+<file path=customXml/itemProps1.xml><?xml version="1.0" encoding="utf-8"?>
+<ds:datastoreItem xmlns:ds="http://schemas.openxmlformats.org/officeDocument/2006/customXml" ds:itemID="{1645B9E1-876C-4B0D-8546-95D8C93FDC23}">
+  <ds:schemaRefs>
+    <ds:schemaRef ds:uri="http://schemas.openxmlformats.org/officeDocument/2006/bibliography"/>
+  </ds:schemaRefs>
+</ds:datastoreItem>
 </file>
</xml_diff>